<commit_message>
scada configurado com algoritimos matematicos
</commit_message>
<xml_diff>
--- a/PI-VII/PI-VII spec programacao SPDSW.docx
+++ b/PI-VII/PI-VII spec programacao SPDSW.docx
@@ -4,24 +4,15 @@
   <w:body>
     <w:p>
       <w:pPr>
-        <w:spacing w:before="100" w:beforeAutospacing="1" w:after="100" w:afterAutospacing="1" w:line="240" w:lineRule="auto"/>
-        <w:outlineLvl w:val="2"/>
-        <w:rPr>
-          <w:rFonts w:ascii="Times New Roman" w:eastAsia="Times New Roman" w:hAnsi="Times New Roman" w:cs="Times New Roman"/>
-          <w:b/>
-          <w:bCs/>
-          <w:sz w:val="27"/>
-          <w:szCs w:val="27"/>
-          <w:lang w:eastAsia="pt-BR"/>
-        </w:rPr>
-      </w:pPr>
-      <w:r>
-        <w:rPr>
-          <w:rFonts w:ascii="Times New Roman" w:eastAsia="Times New Roman" w:hAnsi="Times New Roman" w:cs="Times New Roman"/>
-          <w:b/>
-          <w:bCs/>
-          <w:sz w:val="27"/>
-          <w:szCs w:val="27"/>
+        <w:pStyle w:val="Ttulo5"/>
+        <w:rPr>
+          <w:rFonts w:eastAsia="Times New Roman"/>
+          <w:lang w:eastAsia="pt-BR"/>
+        </w:rPr>
+      </w:pPr>
+      <w:r>
+        <w:rPr>
+          <w:rFonts w:eastAsia="Times New Roman"/>
           <w:lang w:eastAsia="pt-BR"/>
         </w:rPr>
         <w:t>1. Objetivo Geral do Projeto</w:t>
@@ -90,8 +81,6 @@
         </w:rPr>
         <w:t xml:space="preserve"> de um forno industrial.</w:t>
       </w:r>
-      <w:bookmarkStart w:id="0" w:name="_GoBack"/>
-      <w:bookmarkEnd w:id="0"/>
     </w:p>
     <w:p>
       <w:pPr>
@@ -440,7 +429,47 @@
           <w:szCs w:val="24"/>
           <w:lang w:eastAsia="pt-BR"/>
         </w:rPr>
-        <w:t>Deve manter-se em níveis seguros.</w:t>
+        <w:t xml:space="preserve">Deve manter-se em </w:t>
+      </w:r>
+      <w:proofErr w:type="spellStart"/>
+      <w:r>
+        <w:rPr>
+          <w:rFonts w:ascii="Times New Roman" w:eastAsia="Times New Roman" w:hAnsi="Times New Roman" w:cs="Times New Roman"/>
+          <w:sz w:val="24"/>
+          <w:szCs w:val="24"/>
+          <w:lang w:eastAsia="pt-BR"/>
+        </w:rPr>
+        <w:t>níve</w:t>
+      </w:r>
+      <w:proofErr w:type="spellEnd"/>
+      <w:r>
+        <w:rPr>
+          <w:rFonts w:ascii="Times New Roman" w:eastAsia="Times New Roman" w:hAnsi="Times New Roman" w:cs="Times New Roman"/>
+          <w:sz w:val="24"/>
+          <w:szCs w:val="24"/>
+          <w:lang w:eastAsia="pt-BR"/>
+        </w:rPr>
+        <w:t xml:space="preserve">                       </w:t>
+      </w:r>
+      <w:proofErr w:type="spellStart"/>
+      <w:r>
+        <w:rPr>
+          <w:rFonts w:ascii="Times New Roman" w:eastAsia="Times New Roman" w:hAnsi="Times New Roman" w:cs="Times New Roman"/>
+          <w:sz w:val="24"/>
+          <w:szCs w:val="24"/>
+          <w:lang w:eastAsia="pt-BR"/>
+        </w:rPr>
+        <w:t>is</w:t>
+      </w:r>
+      <w:proofErr w:type="spellEnd"/>
+      <w:r>
+        <w:rPr>
+          <w:rFonts w:ascii="Times New Roman" w:eastAsia="Times New Roman" w:hAnsi="Times New Roman" w:cs="Times New Roman"/>
+          <w:sz w:val="24"/>
+          <w:szCs w:val="24"/>
+          <w:lang w:eastAsia="pt-BR"/>
+        </w:rPr>
+        <w:t xml:space="preserve"> seguros.</w:t>
       </w:r>
     </w:p>
     <w:p>
@@ -490,7 +519,20 @@
           <w:szCs w:val="24"/>
           <w:lang w:eastAsia="pt-BR"/>
         </w:rPr>
-        <w:t>Vazão de gás (0–100 L/min)</w:t>
+        <w:t>Vazão de gás (0–100 L/mi</w:t>
+      </w:r>
+      <w:bookmarkStart w:id="0" w:name="_GoBack"/>
+      <w:bookmarkEnd w:id="0"/>
+      <w:r>
+        <w:rPr>
+          <w:rFonts w:ascii="Times New Roman" w:eastAsia="Times New Roman" w:hAnsi="Times New Roman" w:cs="Times New Roman"/>
+          <w:b/>
+          <w:bCs/>
+          <w:sz w:val="24"/>
+          <w:szCs w:val="24"/>
+          <w:lang w:eastAsia="pt-BR"/>
+        </w:rPr>
+        <w:t>n)</w:t>
       </w:r>
     </w:p>
     <w:p>
@@ -515,6 +557,83 @@
           <w:lang w:eastAsia="pt-BR"/>
         </w:rPr>
         <w:t>Controla o consumo e segurança do gás.</w:t>
+      </w:r>
+    </w:p>
+    <w:p>
+      <w:pPr>
+        <w:numPr>
+          <w:ilvl w:val="0"/>
+          <w:numId w:val="2"/>
+        </w:numPr>
+        <w:spacing w:before="100" w:beforeAutospacing="1" w:after="100" w:afterAutospacing="1" w:line="240" w:lineRule="auto"/>
+        <w:rPr>
+          <w:rFonts w:ascii="Times New Roman" w:eastAsia="Times New Roman" w:hAnsi="Times New Roman" w:cs="Times New Roman"/>
+          <w:b/>
+          <w:sz w:val="24"/>
+          <w:szCs w:val="24"/>
+          <w:lang w:eastAsia="pt-BR"/>
+        </w:rPr>
+      </w:pPr>
+      <w:r>
+        <w:rPr>
+          <w:rFonts w:ascii="Times New Roman" w:eastAsia="Times New Roman" w:hAnsi="Times New Roman" w:cs="Times New Roman"/>
+          <w:b/>
+          <w:sz w:val="24"/>
+          <w:szCs w:val="24"/>
+          <w:lang w:eastAsia="pt-BR"/>
+        </w:rPr>
+        <w:t>Volume do forno (</w:t>
+      </w:r>
+      <w:r>
+        <w:rPr>
+          <w:b/>
+        </w:rPr>
+        <w:t>2000 litros</w:t>
+      </w:r>
+      <w:r>
+        <w:rPr>
+          <w:rFonts w:ascii="Times New Roman" w:eastAsia="Times New Roman" w:hAnsi="Times New Roman" w:cs="Times New Roman"/>
+          <w:b/>
+          <w:sz w:val="24"/>
+          <w:szCs w:val="24"/>
+          <w:lang w:eastAsia="pt-BR"/>
+        </w:rPr>
+        <w:t>)</w:t>
+      </w:r>
+    </w:p>
+    <w:p>
+      <w:pPr>
+        <w:numPr>
+          <w:ilvl w:val="1"/>
+          <w:numId w:val="2"/>
+        </w:numPr>
+        <w:spacing w:before="100" w:beforeAutospacing="1" w:after="100" w:afterAutospacing="1" w:line="240" w:lineRule="auto"/>
+        <w:rPr>
+          <w:rFonts w:ascii="Times New Roman" w:eastAsia="Times New Roman" w:hAnsi="Times New Roman" w:cs="Times New Roman"/>
+          <w:sz w:val="24"/>
+          <w:szCs w:val="24"/>
+          <w:lang w:eastAsia="pt-BR"/>
+        </w:rPr>
+      </w:pPr>
+      <w:r>
+        <w:rPr>
+          <w:rFonts w:ascii="Times New Roman" w:eastAsia="Times New Roman" w:hAnsi="Times New Roman" w:cs="Times New Roman"/>
+          <w:sz w:val="24"/>
+          <w:szCs w:val="24"/>
+          <w:lang w:eastAsia="pt-BR"/>
+        </w:rPr>
+        <w:t xml:space="preserve">1 m (altura) × 1 m (largura) × 1 m (profundidade) = </w:t>
+      </w:r>
+      <w:r>
+        <w:rPr>
+          <w:rFonts w:ascii="Times New Roman" w:eastAsia="Times New Roman" w:hAnsi="Times New Roman" w:cs="Times New Roman"/>
+          <w:b/>
+          <w:bCs/>
+          <w:sz w:val="24"/>
+          <w:szCs w:val="24"/>
+          <w:lang w:eastAsia="pt-BR"/>
+        </w:rPr>
+        <w:t>1 m³</w:t>
       </w:r>
     </w:p>
     <w:p>
@@ -1199,6 +1318,7 @@
           <w:szCs w:val="20"/>
           <w:lang w:eastAsia="pt-BR"/>
         </w:rPr>
+        <w:lastRenderedPageBreak/>
         <w:t xml:space="preserve">   </w:t>
       </w:r>
       <w:proofErr w:type="spellStart"/>
@@ -1355,7 +1475,6 @@
           <w:szCs w:val="20"/>
           <w:lang w:eastAsia="pt-BR"/>
         </w:rPr>
-        <w:lastRenderedPageBreak/>
         <w:t>ENDIF</w:t>
       </w:r>
     </w:p>
@@ -2752,6 +2871,7 @@
           <w:szCs w:val="24"/>
           <w:lang w:eastAsia="pt-BR"/>
         </w:rPr>
+        <w:lastRenderedPageBreak/>
         <w:pict>
           <v:rect id="_x0000_i1030" style="width:0;height:1.5pt" o:hralign="center" o:hrstd="t" o:hr="t" fillcolor="#a0a0a0" stroked="f"/>
         </w:pict>
@@ -2774,7 +2894,6 @@
           <w:szCs w:val="24"/>
           <w:lang w:eastAsia="pt-BR"/>
         </w:rPr>
-        <w:lastRenderedPageBreak/>
         <w:t>Se quiser, posso:</w:t>
       </w:r>
     </w:p>
@@ -4433,6 +4552,26 @@
       <w:lang w:eastAsia="pt-BR"/>
     </w:rPr>
   </w:style>
+  <w:style w:type="paragraph" w:styleId="Ttulo5">
+    <w:name w:val="heading 5"/>
+    <w:basedOn w:val="Normal"/>
+    <w:next w:val="Normal"/>
+    <w:link w:val="Ttulo5Char"/>
+    <w:uiPriority w:val="9"/>
+    <w:unhideWhenUsed/>
+    <w:qFormat/>
+    <w:rsid w:val="00E511BF"/>
+    <w:pPr>
+      <w:keepNext/>
+      <w:keepLines/>
+      <w:spacing w:before="40" w:after="0"/>
+      <w:outlineLvl w:val="4"/>
+    </w:pPr>
+    <w:rPr>
+      <w:rFonts w:asciiTheme="majorHAnsi" w:eastAsiaTheme="majorEastAsia" w:hAnsiTheme="majorHAnsi" w:cstheme="majorBidi"/>
+      <w:color w:val="2E74B5" w:themeColor="accent1" w:themeShade="BF"/>
+    </w:rPr>
+  </w:style>
   <w:style w:type="character" w:default="1" w:styleId="Fontepargpadro">
     <w:name w:val="Default Paragraph Font"/>
     <w:uiPriority w:val="1"/>
@@ -4573,6 +4712,17 @@
     <w:rPr>
       <w:i/>
       <w:iCs/>
+    </w:rPr>
+  </w:style>
+  <w:style w:type="character" w:customStyle="1" w:styleId="Ttulo5Char">
+    <w:name w:val="Título 5 Char"/>
+    <w:basedOn w:val="Fontepargpadro"/>
+    <w:link w:val="Ttulo5"/>
+    <w:uiPriority w:val="9"/>
+    <w:rsid w:val="00E511BF"/>
+    <w:rPr>
+      <w:rFonts w:asciiTheme="majorHAnsi" w:eastAsiaTheme="majorEastAsia" w:hAnsiTheme="majorHAnsi" w:cstheme="majorBidi"/>
+      <w:color w:val="2E74B5" w:themeColor="accent1" w:themeShade="BF"/>
     </w:rPr>
   </w:style>
 </w:styles>

</xml_diff>